<commit_message>
saved the doc file this time
</commit_message>
<xml_diff>
--- a/manuscript_draft_v4.docx
+++ b/manuscript_draft_v4.docx
@@ -1453,6 +1453,66 @@
       </w:tr>
     </w:tbl>
     <w:p/>
+    <w:p>
+      <w:pPr>
+        <w:pStyle w:val="Heading2"/>
+      </w:pPr>
+      <w:r>
+        <w:t>References</w:t>
+      </w:r>
+    </w:p>
+    <w:p>
+      <w:pPr>
+        <w:pStyle w:val="ListParagraph"/>
+        <w:numPr>
+          <w:ilvl w:val="0"/>
+          <w:numId w:val="3"/>
+        </w:numPr>
+      </w:pPr>
+      <w:r>
+        <w:t>Changing aspen stand structure following large carnivore restoration in Yellowstone</w:t>
+      </w:r>
+      <w:r>
+        <w:t xml:space="preserve">, </w:t>
+      </w:r>
+      <w:hyperlink r:id="rId7" w:history="1">
+        <w:r>
+          <w:rPr>
+            <w:rStyle w:val="Hyperlink"/>
+          </w:rPr>
+          <w:t>https://doi.org/10.1016/j.foreco.2025.122941</w:t>
+        </w:r>
+      </w:hyperlink>
+      <w:r>
+        <w:t xml:space="preserve">  </w:t>
+      </w:r>
+    </w:p>
+    <w:p>
+      <w:pPr>
+        <w:pStyle w:val="ListParagraph"/>
+        <w:numPr>
+          <w:ilvl w:val="0"/>
+          <w:numId w:val="3"/>
+        </w:numPr>
+      </w:pPr>
+      <w:r>
+        <w:t>Return of wolves to Yellowstone has led to a surge in aspen trees unseen for 80 years</w:t>
+      </w:r>
+      <w:r>
+        <w:t xml:space="preserve"> </w:t>
+      </w:r>
+      <w:hyperlink r:id="rId8" w:history="1">
+        <w:r>
+          <w:rPr>
+            <w:rStyle w:val="Hyperlink"/>
+          </w:rPr>
+          <w:t>https://www.livescience.com/animals/land-mammals/return-of-wolves-to-yellowstone-has-led-to-a-surge-in-aspen-trees-unseen-for-80-years</w:t>
+        </w:r>
+      </w:hyperlink>
+      <w:r>
+        <w:t xml:space="preserve"> </w:t>
+      </w:r>
+    </w:p>
     <w:sectPr>
       <w:pgSz w:w="12240" w:h="15840"/>
       <w:pgMar w:top="1440" w:right="1440" w:bottom="1440" w:left="1440" w:header="720" w:footer="720" w:gutter="0"/>
@@ -1579,6 +1639,118 @@
     </w:lvl>
   </w:abstractNum>
   <w:abstractNum w:abstractNumId="1" w15:restartNumberingAfterBreak="0">
+    <w:nsid w:val="12F61A19"/>
+    <w:multiLevelType w:val="hybridMultilevel"/>
+    <w:tmpl w:val="05468C7C"/>
+    <w:lvl w:ilvl="0" w:tplc="02EA0A8C">
+      <w:numFmt w:val="bullet"/>
+      <w:lvlText w:val="-"/>
+      <w:lvlJc w:val="left"/>
+      <w:pPr>
+        <w:ind w:left="720" w:hanging="360"/>
+      </w:pPr>
+      <w:rPr>
+        <w:rFonts w:ascii="Aptos" w:eastAsiaTheme="minorHAnsi" w:hAnsi="Aptos" w:cstheme="minorBidi" w:hint="default"/>
+      </w:rPr>
+    </w:lvl>
+    <w:lvl w:ilvl="1" w:tplc="04090003" w:tentative="1">
+      <w:start w:val="1"/>
+      <w:numFmt w:val="bullet"/>
+      <w:lvlText w:val="o"/>
+      <w:lvlJc w:val="left"/>
+      <w:pPr>
+        <w:ind w:left="1440" w:hanging="360"/>
+      </w:pPr>
+      <w:rPr>
+        <w:rFonts w:ascii="Courier New" w:hAnsi="Courier New" w:cs="Courier New" w:hint="default"/>
+      </w:rPr>
+    </w:lvl>
+    <w:lvl w:ilvl="2" w:tplc="04090005" w:tentative="1">
+      <w:start w:val="1"/>
+      <w:numFmt w:val="bullet"/>
+      <w:lvlText w:val=""/>
+      <w:lvlJc w:val="left"/>
+      <w:pPr>
+        <w:ind w:left="2160" w:hanging="360"/>
+      </w:pPr>
+      <w:rPr>
+        <w:rFonts w:ascii="Wingdings" w:hAnsi="Wingdings" w:hint="default"/>
+      </w:rPr>
+    </w:lvl>
+    <w:lvl w:ilvl="3" w:tplc="04090001" w:tentative="1">
+      <w:start w:val="1"/>
+      <w:numFmt w:val="bullet"/>
+      <w:lvlText w:val=""/>
+      <w:lvlJc w:val="left"/>
+      <w:pPr>
+        <w:ind w:left="2880" w:hanging="360"/>
+      </w:pPr>
+      <w:rPr>
+        <w:rFonts w:ascii="Symbol" w:hAnsi="Symbol" w:hint="default"/>
+      </w:rPr>
+    </w:lvl>
+    <w:lvl w:ilvl="4" w:tplc="04090003" w:tentative="1">
+      <w:start w:val="1"/>
+      <w:numFmt w:val="bullet"/>
+      <w:lvlText w:val="o"/>
+      <w:lvlJc w:val="left"/>
+      <w:pPr>
+        <w:ind w:left="3600" w:hanging="360"/>
+      </w:pPr>
+      <w:rPr>
+        <w:rFonts w:ascii="Courier New" w:hAnsi="Courier New" w:cs="Courier New" w:hint="default"/>
+      </w:rPr>
+    </w:lvl>
+    <w:lvl w:ilvl="5" w:tplc="04090005" w:tentative="1">
+      <w:start w:val="1"/>
+      <w:numFmt w:val="bullet"/>
+      <w:lvlText w:val=""/>
+      <w:lvlJc w:val="left"/>
+      <w:pPr>
+        <w:ind w:left="4320" w:hanging="360"/>
+      </w:pPr>
+      <w:rPr>
+        <w:rFonts w:ascii="Wingdings" w:hAnsi="Wingdings" w:hint="default"/>
+      </w:rPr>
+    </w:lvl>
+    <w:lvl w:ilvl="6" w:tplc="04090001" w:tentative="1">
+      <w:start w:val="1"/>
+      <w:numFmt w:val="bullet"/>
+      <w:lvlText w:val=""/>
+      <w:lvlJc w:val="left"/>
+      <w:pPr>
+        <w:ind w:left="5040" w:hanging="360"/>
+      </w:pPr>
+      <w:rPr>
+        <w:rFonts w:ascii="Symbol" w:hAnsi="Symbol" w:hint="default"/>
+      </w:rPr>
+    </w:lvl>
+    <w:lvl w:ilvl="7" w:tplc="04090003" w:tentative="1">
+      <w:start w:val="1"/>
+      <w:numFmt w:val="bullet"/>
+      <w:lvlText w:val="o"/>
+      <w:lvlJc w:val="left"/>
+      <w:pPr>
+        <w:ind w:left="5760" w:hanging="360"/>
+      </w:pPr>
+      <w:rPr>
+        <w:rFonts w:ascii="Courier New" w:hAnsi="Courier New" w:cs="Courier New" w:hint="default"/>
+      </w:rPr>
+    </w:lvl>
+    <w:lvl w:ilvl="8" w:tplc="04090005" w:tentative="1">
+      <w:start w:val="1"/>
+      <w:numFmt w:val="bullet"/>
+      <w:lvlText w:val=""/>
+      <w:lvlJc w:val="left"/>
+      <w:pPr>
+        <w:ind w:left="6480" w:hanging="360"/>
+      </w:pPr>
+      <w:rPr>
+        <w:rFonts w:ascii="Wingdings" w:hAnsi="Wingdings" w:hint="default"/>
+      </w:rPr>
+    </w:lvl>
+  </w:abstractNum>
+  <w:abstractNum w:abstractNumId="2" w15:restartNumberingAfterBreak="0">
     <w:nsid w:val="6099276E"/>
     <w:multiLevelType w:val="hybridMultilevel"/>
     <w:tmpl w:val="B346201E"/>
@@ -1665,10 +1837,13 @@
     </w:lvl>
   </w:abstractNum>
   <w:num w:numId="1" w16cid:durableId="735401655">
-    <w:abstractNumId w:val="1"/>
+    <w:abstractNumId w:val="2"/>
   </w:num>
   <w:num w:numId="2" w16cid:durableId="1042172245">
     <w:abstractNumId w:val="0"/>
+  </w:num>
+  <w:num w:numId="3" w16cid:durableId="1457137319">
+    <w:abstractNumId w:val="1"/>
   </w:num>
 </w:numbering>
 </file>
@@ -2613,6 +2788,41 @@
       <w14:ligatures w14:val="none"/>
     </w:rPr>
   </w:style>
+  <w:style w:type="character" w:styleId="Hyperlink">
+    <w:name w:val="Hyperlink"/>
+    <w:basedOn w:val="DefaultParagraphFont"/>
+    <w:uiPriority w:val="99"/>
+    <w:unhideWhenUsed/>
+    <w:rsid w:val="00F44B29"/>
+    <w:rPr>
+      <w:color w:val="467886" w:themeColor="hyperlink"/>
+      <w:u w:val="single"/>
+    </w:rPr>
+  </w:style>
+  <w:style w:type="character" w:styleId="UnresolvedMention">
+    <w:name w:val="Unresolved Mention"/>
+    <w:basedOn w:val="DefaultParagraphFont"/>
+    <w:uiPriority w:val="99"/>
+    <w:semiHidden/>
+    <w:unhideWhenUsed/>
+    <w:rsid w:val="00F44B29"/>
+    <w:rPr>
+      <w:color w:val="605E5C"/>
+      <w:shd w:val="clear" w:color="auto" w:fill="E1DFDD"/>
+    </w:rPr>
+  </w:style>
+  <w:style w:type="character" w:styleId="FollowedHyperlink">
+    <w:name w:val="FollowedHyperlink"/>
+    <w:basedOn w:val="DefaultParagraphFont"/>
+    <w:uiPriority w:val="99"/>
+    <w:semiHidden/>
+    <w:unhideWhenUsed/>
+    <w:rsid w:val="00F44B29"/>
+    <w:rPr>
+      <w:color w:val="96607D" w:themeColor="followedHyperlink"/>
+      <w:u w:val="single"/>
+    </w:rPr>
+  </w:style>
 </w:styles>
 </file>
 

</xml_diff>

<commit_message>
better instructions and references
</commit_message>
<xml_diff>
--- a/manuscript_draft_v4.docx
+++ b/manuscript_draft_v4.docx
@@ -36,19 +36,28 @@
     </w:p>
     <w:p>
       <w:r>
-        <w:t>Alex, a former grad student, studied whether wolf reintroduction helped aspen trees recover by reducing elk grazing. Alex graduated two years ago. We need to reproduce their main bar chart for a presentation. Here is their project folder.</w:t>
-      </w:r>
-    </w:p>
-    <w:p>
+        <w:t xml:space="preserve">Alex, a former grad student, studied whether wolf reintroduction helped </w:t>
+      </w:r>
+      <w:r>
+        <w:t>A</w:t>
+      </w:r>
+      <w:r>
+        <w:t>spen trees recover by reducing elk grazing. Alex graduated two years ago. We need to reproduce their main bar chart for a presentation</w:t>
+      </w:r>
+    </w:p>
+    <w:p>
+      <w:pPr>
+        <w:jc w:val="center"/>
+      </w:pPr>
       <w:r>
         <w:rPr>
           <w:noProof/>
         </w:rPr>
         <w:drawing>
-          <wp:inline distT="0" distB="0" distL="0" distR="0" wp14:anchorId="2D4C3B7D" wp14:editId="34572095">
-            <wp:extent cx="3994863" cy="3395207"/>
-            <wp:effectExtent l="0" t="0" r="5715" b="0"/>
-            <wp:docPr id="952826805" name="Picture 3"/>
+          <wp:inline distT="0" distB="0" distL="0" distR="0" wp14:anchorId="1C1EA414" wp14:editId="48F9FB22">
+            <wp:extent cx="4419600" cy="3937000"/>
+            <wp:effectExtent l="0" t="0" r="0" b="0"/>
+            <wp:docPr id="1886529424" name="Picture 2"/>
             <wp:cNvGraphicFramePr>
               <a:graphicFrameLocks xmlns:a="http://schemas.openxmlformats.org/drawingml/2006/main" noChangeAspect="1"/>
             </wp:cNvGraphicFramePr>
@@ -56,7 +65,7 @@
               <a:graphicData uri="http://schemas.openxmlformats.org/drawingml/2006/picture">
                 <pic:pic xmlns:pic="http://schemas.openxmlformats.org/drawingml/2006/picture">
                   <pic:nvPicPr>
-                    <pic:cNvPr id="952826805" name="Picture 952826805"/>
+                    <pic:cNvPr id="1886529424" name="Picture 1886529424"/>
                     <pic:cNvPicPr/>
                   </pic:nvPicPr>
                   <pic:blipFill>
@@ -74,7 +83,7 @@
                   <pic:spPr>
                     <a:xfrm>
                       <a:off x="0" y="0"/>
-                      <a:ext cx="4008245" cy="3406581"/>
+                      <a:ext cx="4419600" cy="3937000"/>
                     </a:xfrm>
                     <a:prstGeom prst="rect">
                       <a:avLst/>
@@ -96,12 +105,31 @@
       </w:r>
     </w:p>
     <w:p>
+      <w:r>
+        <w:t xml:space="preserve">You can download the project from this GitHub repository: </w:t>
+      </w:r>
+      <w:hyperlink r:id="rId6" w:history="1">
+        <w:r>
+          <w:rPr>
+            <w:rStyle w:val="Hyperlink"/>
+          </w:rPr>
+          <w:t>https://github.com/brunj7/project_aspen_wolf</w:t>
+        </w:r>
+      </w:hyperlink>
+    </w:p>
+    <w:p>
       <w:pPr>
         <w:spacing w:line="240" w:lineRule="auto"/>
         <w:rPr>
           <w:rFonts w:ascii="Courier New" w:hAnsi="Courier New" w:cs="Courier New"/>
         </w:rPr>
       </w:pPr>
+      <w:r>
+        <w:rPr>
+          <w:rFonts w:ascii="Courier New" w:hAnsi="Courier New" w:cs="Courier New"/>
+        </w:rPr>
+        <w:t>/</w:t>
+      </w:r>
       <w:proofErr w:type="spellStart"/>
       <w:r>
         <w:rPr>
@@ -181,6 +209,7 @@
         <w:rPr>
           <w:rFonts w:ascii="Courier New" w:eastAsia="MS Gothic" w:hAnsi="Courier New" w:cs="Courier New"/>
         </w:rPr>
+        <w:lastRenderedPageBreak/>
         <w:t>├── data_2020_new.csv</w:t>
       </w:r>
     </w:p>
@@ -241,7 +270,6 @@
         <w:rPr>
           <w:rFonts w:ascii="Courier New" w:eastAsia="MS Gothic" w:hAnsi="Courier New" w:cs="Courier New"/>
         </w:rPr>
-        <w:lastRenderedPageBreak/>
         <w:t>├── IMG_0023.JPG</w:t>
       </w:r>
     </w:p>
@@ -295,7 +323,19 @@
         <w:rPr>
           <w:rFonts w:ascii="Courier New" w:eastAsia="MS Gothic" w:hAnsi="Courier New" w:cs="Courier New"/>
         </w:rPr>
-        <w:t>├── Old stuff</w:t>
+        <w:t xml:space="preserve">├── </w:t>
+      </w:r>
+      <w:r>
+        <w:rPr>
+          <w:rFonts w:ascii="Courier New" w:eastAsia="MS Gothic" w:hAnsi="Courier New" w:cs="Courier New"/>
+        </w:rPr>
+        <w:t>/</w:t>
+      </w:r>
+      <w:r>
+        <w:rPr>
+          <w:rFonts w:ascii="Courier New" w:eastAsia="MS Gothic" w:hAnsi="Courier New" w:cs="Courier New"/>
+        </w:rPr>
+        <w:t>Old stuff</w:t>
       </w:r>
     </w:p>
     <w:p>
@@ -381,7 +421,7 @@
         <w:rPr>
           <w:rFonts w:ascii="Courier New" w:eastAsia="MS Gothic" w:hAnsi="Courier New" w:cs="Courier New"/>
         </w:rPr>
-        <w:t>├── raw_data.csv</w:t>
+        <w:t>├── README.md</w:t>
       </w:r>
     </w:p>
     <w:p>
@@ -396,7 +436,7 @@
         <w:rPr>
           <w:rFonts w:ascii="Courier New" w:eastAsia="MS Gothic" w:hAnsi="Courier New" w:cs="Courier New"/>
         </w:rPr>
-        <w:t>├── README.md</w:t>
+        <w:t xml:space="preserve">└── S0378112725004499.bib </w:t>
       </w:r>
     </w:p>
     <w:p>
@@ -404,37 +444,105 @@
         <w:spacing w:line="240" w:lineRule="auto"/>
         <w:ind w:firstLine="720"/>
         <w:rPr>
-          <w:rFonts w:ascii="Courier New" w:eastAsia="MS Gothic" w:hAnsi="Courier New" w:cs="Courier New"/>
-        </w:rPr>
-      </w:pPr>
-      <w:r>
-        <w:rPr>
-          <w:rFonts w:ascii="Courier New" w:eastAsia="MS Gothic" w:hAnsi="Courier New" w:cs="Courier New"/>
-        </w:rPr>
-        <w:t>└── S0378112725004499.bib</w:t>
-      </w:r>
-      <w:r>
-        <w:rPr>
-          <w:rFonts w:ascii="Courier New" w:eastAsia="MS Gothic" w:hAnsi="Courier New" w:cs="Courier New"/>
-        </w:rPr>
+          <w:rFonts w:ascii="Courier New" w:hAnsi="Courier New" w:cs="Courier New"/>
+        </w:rPr>
+      </w:pPr>
+    </w:p>
+    <w:p>
+      <w:pPr>
+        <w:pStyle w:val="Heading2"/>
+      </w:pPr>
+      <w:r>
+        <w:t>Prompts</w:t>
+      </w:r>
+    </w:p>
+    <w:p>
+      <w:pPr>
+        <w:jc w:val="center"/>
+      </w:pPr>
+      <w:r>
+        <w:fldChar w:fldCharType="begin"/>
+      </w:r>
+      <w:r>
+        <w:instrText xml:space="preserve"> INCLUDEPICTURE "https://eds-214.github.io/EDS-214-analytical-workflows/img/code_handover.jpeg" \* MERGEFORMATINET </w:instrText>
+      </w:r>
+      <w:r>
+        <w:fldChar w:fldCharType="separate"/>
+      </w:r>
+      <w:r>
+        <w:rPr>
+          <w:noProof/>
+        </w:rPr>
+        <w:drawing>
+          <wp:inline distT="0" distB="0" distL="0" distR="0" wp14:anchorId="385CE69E" wp14:editId="70EF7764">
+            <wp:extent cx="2903100" cy="3370976"/>
+            <wp:effectExtent l="0" t="0" r="5715" b="0"/>
+            <wp:docPr id="1399319394" name="Picture 1"/>
+            <wp:cNvGraphicFramePr>
+              <a:graphicFrameLocks xmlns:a="http://schemas.openxmlformats.org/drawingml/2006/main" noChangeAspect="1"/>
+            </wp:cNvGraphicFramePr>
+            <a:graphic xmlns:a="http://schemas.openxmlformats.org/drawingml/2006/main">
+              <a:graphicData uri="http://schemas.openxmlformats.org/drawingml/2006/picture">
+                <pic:pic xmlns:pic="http://schemas.openxmlformats.org/drawingml/2006/picture">
+                  <pic:nvPicPr>
+                    <pic:cNvPr id="0" name="Picture 1"/>
+                    <pic:cNvPicPr>
+                      <a:picLocks noChangeAspect="1" noChangeArrowheads="1"/>
+                    </pic:cNvPicPr>
+                  </pic:nvPicPr>
+                  <pic:blipFill rotWithShape="1">
+                    <a:blip r:embed="rId7">
+                      <a:extLst>
+                        <a:ext uri="{28A0092B-C50C-407E-A947-70E740481C1C}">
+                          <a14:useLocalDpi xmlns:a14="http://schemas.microsoft.com/office/drawing/2010/main"/>
+                        </a:ext>
+                      </a:extLst>
+                    </a:blip>
+                    <a:srcRect l="1606" r="5401"/>
+                    <a:stretch>
+                      <a:fillRect/>
+                    </a:stretch>
+                  </pic:blipFill>
+                  <pic:spPr bwMode="auto">
+                    <a:xfrm>
+                      <a:off x="0" y="0"/>
+                      <a:ext cx="2911702" cy="3380964"/>
+                    </a:xfrm>
+                    <a:prstGeom prst="rect">
+                      <a:avLst/>
+                    </a:prstGeom>
+                    <a:noFill/>
+                    <a:ln>
+                      <a:noFill/>
+                    </a:ln>
+                    <a:extLst>
+                      <a:ext uri="{53640926-AAD7-44D8-BBD7-CCE9431645EC}">
+                        <a14:shadowObscured xmlns:a14="http://schemas.microsoft.com/office/drawing/2010/main"/>
+                      </a:ext>
+                    </a:extLst>
+                  </pic:spPr>
+                </pic:pic>
+              </a:graphicData>
+            </a:graphic>
+          </wp:inline>
+        </w:drawing>
+      </w:r>
+      <w:r>
+        <w:fldChar w:fldCharType="end"/>
+      </w:r>
+    </w:p>
+    <w:p>
+      <w:r>
+        <w:t>Ok, we got the files… but can we make sense of it!?</w:t>
+      </w:r>
+      <w:r>
+        <w:t xml:space="preserve"> Are there any improvements we could in terms of file structure, file</w:t>
+      </w:r>
+      <w:r>
         <w:t xml:space="preserve"> </w:t>
       </w:r>
-    </w:p>
-    <w:p>
-      <w:pPr>
-        <w:spacing w:line="240" w:lineRule="auto"/>
-        <w:ind w:firstLine="720"/>
-        <w:rPr>
-          <w:rFonts w:ascii="Courier New" w:hAnsi="Courier New" w:cs="Courier New"/>
-        </w:rPr>
-      </w:pPr>
-    </w:p>
-    <w:p>
-      <w:pPr>
-        <w:pStyle w:val="Heading2"/>
-      </w:pPr>
-      <w:r>
-        <w:t>Prompts</w:t>
+      <w:r>
+        <w:t>naming, code and data documentation?</w:t>
       </w:r>
     </w:p>
     <w:p>
@@ -446,7 +554,17 @@
         </w:numPr>
       </w:pPr>
       <w:r>
-        <w:t xml:space="preserve">Restructure: </w:t>
+        <w:lastRenderedPageBreak/>
+        <w:t>File (</w:t>
+      </w:r>
+      <w:r>
+        <w:t>Re</w:t>
+      </w:r>
+      <w:r>
+        <w:t>)</w:t>
+      </w:r>
+      <w:r>
+        <w:t xml:space="preserve">structure: </w:t>
       </w:r>
     </w:p>
     <w:p>
@@ -510,7 +628,58 @@
         </w:numPr>
       </w:pPr>
       <w:r>
-        <w:t>Update the R Script as needed</w:t>
+        <w:t>Update the R Script</w:t>
+      </w:r>
+      <w:r>
+        <w:t>s</w:t>
+      </w:r>
+    </w:p>
+    <w:p>
+      <w:pPr>
+        <w:pStyle w:val="ListParagraph"/>
+        <w:numPr>
+          <w:ilvl w:val="1"/>
+          <w:numId w:val="1"/>
+        </w:numPr>
+      </w:pPr>
+      <w:r>
+        <w:t>Can the code run? If not, what are the required changes</w:t>
+      </w:r>
+    </w:p>
+    <w:p>
+      <w:pPr>
+        <w:pStyle w:val="ListParagraph"/>
+        <w:numPr>
+          <w:ilvl w:val="1"/>
+          <w:numId w:val="1"/>
+        </w:numPr>
+      </w:pPr>
+      <w:r>
+        <w:t>Improve comments</w:t>
+      </w:r>
+    </w:p>
+    <w:p>
+      <w:pPr>
+        <w:pStyle w:val="ListParagraph"/>
+        <w:numPr>
+          <w:ilvl w:val="1"/>
+          <w:numId w:val="1"/>
+        </w:numPr>
+      </w:pPr>
+      <w:r>
+        <w:t>Improve variable name</w:t>
+      </w:r>
+    </w:p>
+    <w:p>
+      <w:pPr>
+        <w:pStyle w:val="ListParagraph"/>
+        <w:numPr>
+          <w:ilvl w:val="1"/>
+          <w:numId w:val="1"/>
+        </w:numPr>
+      </w:pPr>
+      <w:r>
+        <w:t>Capture computing environment</w:t>
       </w:r>
     </w:p>
     <w:p>
@@ -522,7 +691,10 @@
         </w:numPr>
       </w:pPr>
       <w:r>
-        <w:t>Document:</w:t>
+        <w:t>README</w:t>
+      </w:r>
+      <w:r>
+        <w:t>:</w:t>
       </w:r>
     </w:p>
     <w:p>
@@ -534,19 +706,7 @@
         </w:numPr>
       </w:pPr>
       <w:r>
-        <w:t xml:space="preserve">Update the README.txt </w:t>
-      </w:r>
-      <w:r>
-        <w:t>to</w:t>
-      </w:r>
-      <w:r>
-        <w:t xml:space="preserve"> explain the </w:t>
-      </w:r>
-      <w:r>
-        <w:t>new file</w:t>
-      </w:r>
-      <w:r>
-        <w:t xml:space="preserve"> structure</w:t>
+        <w:t>Improve project information</w:t>
       </w:r>
     </w:p>
     <w:p>
@@ -565,6 +725,30 @@
       <w:pPr>
         <w:pStyle w:val="ListParagraph"/>
         <w:numPr>
+          <w:ilvl w:val="1"/>
+          <w:numId w:val="1"/>
+        </w:numPr>
+      </w:pPr>
+      <w:r>
+        <w:t>Add content description</w:t>
+      </w:r>
+    </w:p>
+    <w:p>
+      <w:pPr>
+        <w:pStyle w:val="ListParagraph"/>
+        <w:numPr>
+          <w:ilvl w:val="1"/>
+          <w:numId w:val="1"/>
+        </w:numPr>
+      </w:pPr>
+      <w:r>
+        <w:t>Add licensing information</w:t>
+      </w:r>
+    </w:p>
+    <w:p>
+      <w:pPr>
+        <w:pStyle w:val="ListParagraph"/>
+        <w:numPr>
           <w:ilvl w:val="0"/>
           <w:numId w:val="1"/>
         </w:numPr>
@@ -573,21 +757,167 @@
         <w:t>Bonus: Any thoughts on the data model itself?</w:t>
       </w:r>
     </w:p>
-    <w:p/>
     <w:p>
       <w:pPr>
         <w:pStyle w:val="Heading2"/>
       </w:pPr>
       <w:r>
-        <w:t>Hints for README</w:t>
-      </w:r>
+        <w:t>Hints</w:t>
+      </w:r>
+    </w:p>
+    <w:p>
+      <w:pPr>
+        <w:rPr>
+          <w:i/>
+          <w:iCs/>
+        </w:rPr>
+      </w:pPr>
+      <w:r>
+        <w:rPr>
+          <w:i/>
+          <w:iCs/>
+        </w:rPr>
+        <w:t>Here are a few references to help with the documentation of the project:</w:t>
+      </w:r>
+    </w:p>
+    <w:p>
+      <w:pPr>
+        <w:pStyle w:val="ListParagraph"/>
+        <w:numPr>
+          <w:ilvl w:val="0"/>
+          <w:numId w:val="4"/>
+        </w:numPr>
+        <w:rPr>
+          <w:i/>
+          <w:iCs/>
+        </w:rPr>
+      </w:pPr>
+      <w:r>
+        <w:rPr>
+          <w:i/>
+          <w:iCs/>
+        </w:rPr>
+        <w:t xml:space="preserve">File structure: </w:t>
+      </w:r>
+      <w:hyperlink r:id="rId8" w:history="1">
+        <w:r>
+          <w:rPr>
+            <w:rStyle w:val="Hyperlink"/>
+            <w:i/>
+            <w:iCs/>
+          </w:rPr>
+          <w:t>https://p</w:t>
+        </w:r>
+        <w:r>
+          <w:rPr>
+            <w:rStyle w:val="Hyperlink"/>
+            <w:i/>
+            <w:iCs/>
+          </w:rPr>
+          <w:t>e</w:t>
+        </w:r>
+        <w:r>
+          <w:rPr>
+            <w:rStyle w:val="Hyperlink"/>
+            <w:i/>
+            <w:iCs/>
+          </w:rPr>
+          <w:t>rma.cc/PZ8Z</w:t>
+        </w:r>
+        <w:r>
+          <w:rPr>
+            <w:rStyle w:val="Hyperlink"/>
+            <w:i/>
+            <w:iCs/>
+          </w:rPr>
+          <w:t>-</w:t>
+        </w:r>
+        <w:r>
+          <w:rPr>
+            <w:rStyle w:val="Hyperlink"/>
+            <w:i/>
+            <w:iCs/>
+          </w:rPr>
+          <w:t>3GLP</w:t>
+        </w:r>
+      </w:hyperlink>
+    </w:p>
+    <w:p>
+      <w:pPr>
+        <w:pStyle w:val="ListParagraph"/>
+        <w:numPr>
+          <w:ilvl w:val="0"/>
+          <w:numId w:val="4"/>
+        </w:numPr>
+        <w:rPr>
+          <w:i/>
+          <w:iCs/>
+        </w:rPr>
+      </w:pPr>
+      <w:r>
+        <w:rPr>
+          <w:i/>
+          <w:iCs/>
+        </w:rPr>
+        <w:t xml:space="preserve">Naming things: </w:t>
+      </w:r>
+      <w:hyperlink r:id="rId9" w:history="1">
+        <w:r>
+          <w:rPr>
+            <w:rStyle w:val="Hyperlink"/>
+            <w:i/>
+            <w:iCs/>
+          </w:rPr>
+          <w:t>https://speakerdeck.com/jennybc/how-to-name-files</w:t>
+        </w:r>
+      </w:hyperlink>
+      <w:r>
+        <w:rPr>
+          <w:i/>
+          <w:iCs/>
+        </w:rPr>
+        <w:t xml:space="preserve"> </w:t>
+      </w:r>
+    </w:p>
+    <w:p>
+      <w:pPr>
+        <w:pStyle w:val="ListParagraph"/>
+        <w:numPr>
+          <w:ilvl w:val="0"/>
+          <w:numId w:val="4"/>
+        </w:numPr>
+      </w:pPr>
+      <w:r>
+        <w:rPr>
+          <w:i/>
+          <w:iCs/>
+        </w:rPr>
+        <w:t>Documentation</w:t>
+      </w:r>
+      <w:r>
+        <w:rPr>
+          <w:i/>
+          <w:iCs/>
+        </w:rPr>
+        <w:t xml:space="preserve">: </w:t>
+      </w:r>
+      <w:hyperlink r:id="rId10" w:history="1">
+        <w:r>
+          <w:rPr>
+            <w:rStyle w:val="Hyperlink"/>
+            <w:i/>
+            <w:iCs/>
+          </w:rPr>
+          <w:t>https://eds-214.github.io/EDS-214-analytical-workflows/day4-documenting.html</w:t>
+        </w:r>
+      </w:hyperlink>
     </w:p>
     <w:p>
       <w:pPr>
         <w:pStyle w:val="Heading3"/>
       </w:pPr>
       <w:r>
-        <w:t>File structure info</w:t>
+        <w:t>README</w:t>
       </w:r>
     </w:p>
     <w:p>
@@ -648,21 +978,6 @@
       </w:pPr>
       <w:r>
         <w:t>License/Usage: [e.g., Creative Commons CC0]</w:t>
-      </w:r>
-    </w:p>
-    <w:p/>
-    <w:p>
-      <w:pPr>
-        <w:pStyle w:val="Heading3"/>
-      </w:pPr>
-      <w:r>
-        <w:lastRenderedPageBreak/>
-        <w:t>File Naming Convention</w:t>
-      </w:r>
-    </w:p>
-    <w:p>
-      <w:r>
-        <w:t>e.g., site_date_description.csv</w:t>
       </w:r>
     </w:p>
     <w:p>
@@ -686,12 +1001,12 @@
         <w:tblLook w:val="04A0" w:firstRow="1" w:lastRow="0" w:firstColumn="1" w:lastColumn="0" w:noHBand="0" w:noVBand="1"/>
       </w:tblPr>
       <w:tblGrid>
-        <w:gridCol w:w="1462"/>
-        <w:gridCol w:w="2521"/>
+        <w:gridCol w:w="1642"/>
+        <w:gridCol w:w="2446"/>
         <w:gridCol w:w="782"/>
-        <w:gridCol w:w="1076"/>
-        <w:gridCol w:w="1966"/>
-        <w:gridCol w:w="1537"/>
+        <w:gridCol w:w="1070"/>
+        <w:gridCol w:w="1908"/>
+        <w:gridCol w:w="1496"/>
       </w:tblGrid>
       <w:tr>
         <w:trPr>
@@ -946,6 +1261,7 @@
           </w:tcPr>
           <w:p>
             <w:r>
+              <w:lastRenderedPageBreak/>
               <w:t>date</w:t>
             </w:r>
           </w:p>
@@ -1134,6 +1450,95 @@
           <w:p>
             <w:proofErr w:type="spellStart"/>
             <w:r>
+              <w:t>Diameter_mm</w:t>
+            </w:r>
+            <w:proofErr w:type="spellEnd"/>
+          </w:p>
+        </w:tc>
+        <w:tc>
+          <w:tcPr>
+            <w:tcW w:w="0" w:type="auto"/>
+            <w:tcBorders>
+              <w:top w:val="single" w:sz="6" w:space="0" w:color="auto"/>
+              <w:left w:val="single" w:sz="6" w:space="0" w:color="auto"/>
+              <w:bottom w:val="single" w:sz="6" w:space="0" w:color="auto"/>
+              <w:right w:val="single" w:sz="6" w:space="0" w:color="auto"/>
+            </w:tcBorders>
+            <w:vAlign w:val="center"/>
+          </w:tcPr>
+          <w:p/>
+        </w:tc>
+        <w:tc>
+          <w:tcPr>
+            <w:tcW w:w="0" w:type="auto"/>
+            <w:tcBorders>
+              <w:top w:val="single" w:sz="6" w:space="0" w:color="auto"/>
+              <w:left w:val="single" w:sz="6" w:space="0" w:color="auto"/>
+              <w:bottom w:val="single" w:sz="6" w:space="0" w:color="auto"/>
+              <w:right w:val="single" w:sz="6" w:space="0" w:color="auto"/>
+            </w:tcBorders>
+            <w:vAlign w:val="center"/>
+          </w:tcPr>
+          <w:p/>
+        </w:tc>
+        <w:tc>
+          <w:tcPr>
+            <w:tcW w:w="0" w:type="auto"/>
+            <w:tcBorders>
+              <w:top w:val="single" w:sz="6" w:space="0" w:color="auto"/>
+              <w:left w:val="single" w:sz="6" w:space="0" w:color="auto"/>
+              <w:bottom w:val="single" w:sz="6" w:space="0" w:color="auto"/>
+              <w:right w:val="single" w:sz="6" w:space="0" w:color="auto"/>
+            </w:tcBorders>
+            <w:vAlign w:val="center"/>
+          </w:tcPr>
+          <w:p/>
+        </w:tc>
+        <w:tc>
+          <w:tcPr>
+            <w:tcW w:w="0" w:type="auto"/>
+            <w:tcBorders>
+              <w:top w:val="single" w:sz="6" w:space="0" w:color="auto"/>
+              <w:left w:val="single" w:sz="6" w:space="0" w:color="auto"/>
+              <w:bottom w:val="single" w:sz="6" w:space="0" w:color="auto"/>
+              <w:right w:val="single" w:sz="6" w:space="0" w:color="auto"/>
+            </w:tcBorders>
+            <w:vAlign w:val="center"/>
+          </w:tcPr>
+          <w:p/>
+        </w:tc>
+        <w:tc>
+          <w:tcPr>
+            <w:tcW w:w="0" w:type="auto"/>
+            <w:tcBorders>
+              <w:top w:val="single" w:sz="6" w:space="0" w:color="auto"/>
+              <w:left w:val="single" w:sz="6" w:space="0" w:color="auto"/>
+              <w:bottom w:val="single" w:sz="6" w:space="0" w:color="auto"/>
+              <w:right w:val="single" w:sz="6" w:space="0" w:color="auto"/>
+            </w:tcBorders>
+            <w:vAlign w:val="center"/>
+          </w:tcPr>
+          <w:p/>
+        </w:tc>
+      </w:tr>
+      <w:tr>
+        <w:trPr>
+          <w:tblCellSpacing w:w="15" w:type="dxa"/>
+        </w:trPr>
+        <w:tc>
+          <w:tcPr>
+            <w:tcW w:w="0" w:type="auto"/>
+            <w:tcBorders>
+              <w:top w:val="single" w:sz="6" w:space="0" w:color="auto"/>
+              <w:left w:val="single" w:sz="6" w:space="0" w:color="auto"/>
+              <w:bottom w:val="single" w:sz="6" w:space="0" w:color="auto"/>
+              <w:right w:val="single" w:sz="6" w:space="0" w:color="auto"/>
+            </w:tcBorders>
+            <w:vAlign w:val="center"/>
+          </w:tcPr>
+          <w:p>
+            <w:proofErr w:type="spellStart"/>
+            <w:r>
               <w:t>biomass_g</w:t>
             </w:r>
             <w:proofErr w:type="spellEnd"/>
@@ -1307,7 +1712,7 @@
           </w:tcPr>
           <w:p>
             <w:r>
-              <w:t>Free text</w:t>
+              <w:t>text</w:t>
             </w:r>
           </w:p>
         </w:tc>
@@ -1350,12 +1755,24 @@
       <w:r>
         <w:t xml:space="preserve">, </w:t>
       </w:r>
-      <w:hyperlink r:id="rId6" w:history="1">
+      <w:hyperlink r:id="rId11" w:history="1">
         <w:r>
           <w:rPr>
             <w:rStyle w:val="Hyperlink"/>
           </w:rPr>
-          <w:t>https://doi.org/10.1016/j.foreco.2025.122941</w:t>
+          <w:t>https://doi.org/10.1016/j.foreco</w:t>
+        </w:r>
+        <w:r>
+          <w:rPr>
+            <w:rStyle w:val="Hyperlink"/>
+          </w:rPr>
+          <w:t>.</w:t>
+        </w:r>
+        <w:r>
+          <w:rPr>
+            <w:rStyle w:val="Hyperlink"/>
+          </w:rPr>
+          <w:t>2025.122941</w:t>
         </w:r>
       </w:hyperlink>
       <w:r>
@@ -1371,17 +1788,17 @@
         </w:numPr>
       </w:pPr>
       <w:r>
-        <w:t>Return of wolves to Yellowstone has led to a surge in aspen trees unseen for 80 years</w:t>
-      </w:r>
-      <w:r>
-        <w:t xml:space="preserve"> </w:t>
-      </w:r>
-      <w:hyperlink r:id="rId7" w:history="1">
+        <w:t>Enabling data-driven collaborative and reproducible environmental synthesis science</w:t>
+      </w:r>
+      <w:r>
+        <w:t xml:space="preserve">, </w:t>
+      </w:r>
+      <w:hyperlink r:id="rId12" w:history="1">
         <w:r>
           <w:rPr>
             <w:rStyle w:val="Hyperlink"/>
           </w:rPr>
-          <w:t>https://www.livescience.com/animals/land-mammals/return-of-wolves-to-yellowstone-has-led-to-a-surge-in-aspen-trees-unseen-for-80-years</w:t>
+          <w:t>https://doi.org/10.1111/2041-210X.70036</w:t>
         </w:r>
       </w:hyperlink>
       <w:r>
@@ -1626,6 +2043,119 @@
     </w:lvl>
   </w:abstractNum>
   <w:abstractNum w:abstractNumId="2" w15:restartNumberingAfterBreak="0">
+    <w:nsid w:val="37F20F81"/>
+    <w:multiLevelType w:val="hybridMultilevel"/>
+    <w:tmpl w:val="18BE8DEE"/>
+    <w:lvl w:ilvl="0" w:tplc="04090001">
+      <w:start w:val="1"/>
+      <w:numFmt w:val="bullet"/>
+      <w:lvlText w:val=""/>
+      <w:lvlJc w:val="left"/>
+      <w:pPr>
+        <w:ind w:left="720" w:hanging="360"/>
+      </w:pPr>
+      <w:rPr>
+        <w:rFonts w:ascii="Symbol" w:hAnsi="Symbol" w:hint="default"/>
+      </w:rPr>
+    </w:lvl>
+    <w:lvl w:ilvl="1" w:tplc="04090003" w:tentative="1">
+      <w:start w:val="1"/>
+      <w:numFmt w:val="bullet"/>
+      <w:lvlText w:val="o"/>
+      <w:lvlJc w:val="left"/>
+      <w:pPr>
+        <w:ind w:left="1440" w:hanging="360"/>
+      </w:pPr>
+      <w:rPr>
+        <w:rFonts w:ascii="Courier New" w:hAnsi="Courier New" w:cs="Courier New" w:hint="default"/>
+      </w:rPr>
+    </w:lvl>
+    <w:lvl w:ilvl="2" w:tplc="04090005" w:tentative="1">
+      <w:start w:val="1"/>
+      <w:numFmt w:val="bullet"/>
+      <w:lvlText w:val=""/>
+      <w:lvlJc w:val="left"/>
+      <w:pPr>
+        <w:ind w:left="2160" w:hanging="360"/>
+      </w:pPr>
+      <w:rPr>
+        <w:rFonts w:ascii="Wingdings" w:hAnsi="Wingdings" w:hint="default"/>
+      </w:rPr>
+    </w:lvl>
+    <w:lvl w:ilvl="3" w:tplc="04090001" w:tentative="1">
+      <w:start w:val="1"/>
+      <w:numFmt w:val="bullet"/>
+      <w:lvlText w:val=""/>
+      <w:lvlJc w:val="left"/>
+      <w:pPr>
+        <w:ind w:left="2880" w:hanging="360"/>
+      </w:pPr>
+      <w:rPr>
+        <w:rFonts w:ascii="Symbol" w:hAnsi="Symbol" w:hint="default"/>
+      </w:rPr>
+    </w:lvl>
+    <w:lvl w:ilvl="4" w:tplc="04090003" w:tentative="1">
+      <w:start w:val="1"/>
+      <w:numFmt w:val="bullet"/>
+      <w:lvlText w:val="o"/>
+      <w:lvlJc w:val="left"/>
+      <w:pPr>
+        <w:ind w:left="3600" w:hanging="360"/>
+      </w:pPr>
+      <w:rPr>
+        <w:rFonts w:ascii="Courier New" w:hAnsi="Courier New" w:cs="Courier New" w:hint="default"/>
+      </w:rPr>
+    </w:lvl>
+    <w:lvl w:ilvl="5" w:tplc="04090005" w:tentative="1">
+      <w:start w:val="1"/>
+      <w:numFmt w:val="bullet"/>
+      <w:lvlText w:val=""/>
+      <w:lvlJc w:val="left"/>
+      <w:pPr>
+        <w:ind w:left="4320" w:hanging="360"/>
+      </w:pPr>
+      <w:rPr>
+        <w:rFonts w:ascii="Wingdings" w:hAnsi="Wingdings" w:hint="default"/>
+      </w:rPr>
+    </w:lvl>
+    <w:lvl w:ilvl="6" w:tplc="04090001" w:tentative="1">
+      <w:start w:val="1"/>
+      <w:numFmt w:val="bullet"/>
+      <w:lvlText w:val=""/>
+      <w:lvlJc w:val="left"/>
+      <w:pPr>
+        <w:ind w:left="5040" w:hanging="360"/>
+      </w:pPr>
+      <w:rPr>
+        <w:rFonts w:ascii="Symbol" w:hAnsi="Symbol" w:hint="default"/>
+      </w:rPr>
+    </w:lvl>
+    <w:lvl w:ilvl="7" w:tplc="04090003" w:tentative="1">
+      <w:start w:val="1"/>
+      <w:numFmt w:val="bullet"/>
+      <w:lvlText w:val="o"/>
+      <w:lvlJc w:val="left"/>
+      <w:pPr>
+        <w:ind w:left="5760" w:hanging="360"/>
+      </w:pPr>
+      <w:rPr>
+        <w:rFonts w:ascii="Courier New" w:hAnsi="Courier New" w:cs="Courier New" w:hint="default"/>
+      </w:rPr>
+    </w:lvl>
+    <w:lvl w:ilvl="8" w:tplc="04090005" w:tentative="1">
+      <w:start w:val="1"/>
+      <w:numFmt w:val="bullet"/>
+      <w:lvlText w:val=""/>
+      <w:lvlJc w:val="left"/>
+      <w:pPr>
+        <w:ind w:left="6480" w:hanging="360"/>
+      </w:pPr>
+      <w:rPr>
+        <w:rFonts w:ascii="Wingdings" w:hAnsi="Wingdings" w:hint="default"/>
+      </w:rPr>
+    </w:lvl>
+  </w:abstractNum>
+  <w:abstractNum w:abstractNumId="3" w15:restartNumberingAfterBreak="0">
     <w:nsid w:val="6099276E"/>
     <w:multiLevelType w:val="hybridMultilevel"/>
     <w:tmpl w:val="B346201E"/>
@@ -1712,13 +2242,16 @@
     </w:lvl>
   </w:abstractNum>
   <w:num w:numId="1" w16cid:durableId="735401655">
-    <w:abstractNumId w:val="2"/>
+    <w:abstractNumId w:val="3"/>
   </w:num>
   <w:num w:numId="2" w16cid:durableId="1042172245">
     <w:abstractNumId w:val="0"/>
   </w:num>
   <w:num w:numId="3" w16cid:durableId="1457137319">
     <w:abstractNumId w:val="1"/>
+  </w:num>
+  <w:num w:numId="4" w16cid:durableId="430585413">
+    <w:abstractNumId w:val="2"/>
   </w:num>
 </w:numbering>
 </file>
@@ -2324,7 +2857,6 @@
   <w:style w:type="character" w:default="1" w:styleId="DefaultParagraphFont">
     <w:name w:val="Default Paragraph Font"/>
     <w:uiPriority w:val="1"/>
-    <w:semiHidden/>
     <w:unhideWhenUsed/>
   </w:style>
   <w:style w:type="table" w:default="1" w:styleId="TableNormal">

</xml_diff>